<commit_message>
Changed keirans name and number
</commit_message>
<xml_diff>
--- a/docs/CSGroup47MemberContributions.docx
+++ b/docs/CSGroup47MemberContributions.docx
@@ -36,133 +36,13 @@
         <w:rPr>
           <w:b/>
         </w:rPr>
-        <w:t>Kieran Hughes – 91361</w:t>
-      </w:r>
-    </w:p>
-    <w:p>
-      <w:r>
-        <w:t>I was originally tasked with writing up the collaboration descriptions for the relationships between our classes. After I finished the first draft of Collaboration Descriptions document I was put in charge of designing the GUI for the User and Librarian accounts, this meant communicating with my group to ensure the correct information was provided to each type of account and displayed in a convenient manner.</w:t>
-      </w:r>
-    </w:p>
-    <w:p/>
-    <w:p>
-      <w:r>
-        <w:t>In terms of working as a group I think there has been little to no friction between team members and the work was well distributed amongst the group in a manageable timeframe. Regular meetings made it easy to ask other group members for help when necessary and helped keep everyone up to date on what point each individual task was at.</w:t>
-      </w:r>
-    </w:p>
-    <w:p>
-      <w:pPr>
-        <w:outlineLvl w:val="0"/>
-        <w:rPr>
-          <w:b/>
-        </w:rPr>
-      </w:pPr>
-    </w:p>
-    <w:p>
-      <w:pPr>
-        <w:rPr>
-          <w:b/>
-        </w:rPr>
-      </w:pPr>
-    </w:p>
-    <w:p>
-      <w:pPr>
-        <w:outlineLvl w:val="0"/>
-        <w:rPr>
-          <w:b/>
-        </w:rPr>
-      </w:pPr>
-      <w:r>
-        <w:rPr>
-          <w:b/>
-        </w:rPr>
-        <w:t>Ryan Williams – 963420</w:t>
-      </w:r>
-    </w:p>
-    <w:p>
-      <w:r>
-        <w:t>As a design team member, I first started with work on laying out a CRC card for the resources class. After that I became the main editor, creator and collaborator on the group’s main UML class diagram, altering it regally in response to feedback from other group members as we moved through the design stages. In addition to this I completed the final edits of original CRC cards submitted by the other group members, this was to bring them in line with our final class design.</w:t>
-      </w:r>
-    </w:p>
-    <w:p/>
-    <w:p>
-      <w:r>
-        <w:t xml:space="preserve">As a group I feel that we have worked very cohesively, in that we kept many streams of communication open for any questions or queries.  This in combination with regular hour-long meetings aloud us to be able to delegate efficiently and effectively. This was complemented by our use of GitHub enabling all group members to access and edit </w:t>
-      </w:r>
-      <w:r>
-        <w:t>all</w:t>
-      </w:r>
-      <w:r>
-        <w:t xml:space="preserve"> the necessary documents. This meant that there was never any </w:t>
-      </w:r>
-      <w:r>
-        <w:t xml:space="preserve">disputes or major disagreements. Perhaps our groups only weakness could have been underestimation of certain tasks leading to tasks running over from previous weeks, this was a minor oversight which did not cause any real issue. </w:t>
-      </w:r>
-    </w:p>
-    <w:p>
-      <w:pPr>
-        <w:rPr>
-          <w:b/>
-        </w:rPr>
-      </w:pPr>
-    </w:p>
-    <w:p>
-      <w:pPr>
-        <w:rPr>
-          <w:b/>
-        </w:rPr>
-      </w:pPr>
-    </w:p>
-    <w:p>
-      <w:pPr>
-        <w:outlineLvl w:val="0"/>
-        <w:rPr>
-          <w:b/>
-        </w:rPr>
-      </w:pPr>
-      <w:r>
-        <w:rPr>
-          <w:b/>
-        </w:rPr>
-        <w:t>Christian Onishile – 965506</w:t>
-      </w:r>
-    </w:p>
-    <w:p>
-      <w:r>
-        <w:t xml:space="preserve">As a design team member, I was tasked with working on CRC cards, UML class diagram, and the hierarchy descriptions.  I was personally responsible for the CRCs and UML fragments of the AccountBaseUser, User, and Librarian classes.  All three of my major contributions to the final design were initially composed using word.  During every meeting our team was able to work cohesively and effectively at assigning roles, tasks, and future meetings.  In the first meeting we were all able to get on the same page with our primary and secondary methods of communication.  Primarily the team would use a discord chat to communicate and share files, however, we have occasionally used a Facebook group in the past.  We also used </w:t>
-      </w:r>
-      <w:r>
-        <w:t>GitHub</w:t>
-      </w:r>
-      <w:r>
-        <w:t xml:space="preserve"> to share the most current versions of all our tasks.  Throughout the completion of the design document, everyone would look over each other’s work while cross referencing both the lecture slides and the design specifications.  I was able to help amend my teammate’s work and one of my teammates even pointed out something I should’ve added to my CRCs.</w:t>
-      </w:r>
-    </w:p>
-    <w:p>
-      <w:pPr>
-        <w:rPr>
-          <w:b/>
-        </w:rPr>
-      </w:pPr>
-    </w:p>
-    <w:p>
-      <w:pPr>
-        <w:outlineLvl w:val="0"/>
-        <w:rPr>
-          <w:b/>
-        </w:rPr>
-      </w:pPr>
-      <w:r>
-        <w:rPr>
-          <w:b/>
-        </w:rPr>
-        <w:t>Crisiti</w:t>
-      </w:r>
-      <w:r>
-        <w:rPr>
-          <w:b/>
-        </w:rPr>
-        <w:t>an</w:t>
+        <w:t>K</w:t>
+      </w:r>
+      <w:r>
+        <w:rPr>
+          <w:b/>
+        </w:rPr>
+        <w:t>ei</w:t>
       </w:r>
       <w:bookmarkStart w:id="0" w:name="_GoBack"/>
       <w:bookmarkEnd w:id="0"/>
@@ -170,12 +50,198 @@
         <w:rPr>
           <w:b/>
         </w:rPr>
+        <w:t>ran Hughes – 913</w:t>
+      </w:r>
+      <w:r>
+        <w:rPr>
+          <w:b/>
+        </w:rPr>
+        <w:t>8</w:t>
+      </w:r>
+      <w:r>
+        <w:rPr>
+          <w:b/>
+        </w:rPr>
+        <w:t>61</w:t>
+      </w:r>
+    </w:p>
+    <w:p>
+      <w:r>
+        <w:t>I was originally tasked with writing up the collaboration descriptions for the relationships between our classes. After I finished the first draft of Collaboration Descriptions document I was put in charge of designing the GUI for the User and Librarian accounts, this meant communicating with my group to ensure the correct information was provided to each type of account and displayed in a convenient manner.</w:t>
+      </w:r>
+    </w:p>
+    <w:p/>
+    <w:p>
+      <w:r>
+        <w:t>In terms of working as a group I think there has been little to no friction between team members and the work was well distributed amongst the group in a manageable timeframe. Regular meetings made it easy to ask other group members for help when necessary and helped keep everyone up to date on what point each individual task was at.</w:t>
+      </w:r>
+    </w:p>
+    <w:p>
+      <w:pPr>
+        <w:outlineLvl w:val="0"/>
+        <w:rPr>
+          <w:b/>
+        </w:rPr>
+      </w:pPr>
+    </w:p>
+    <w:p>
+      <w:pPr>
+        <w:rPr>
+          <w:b/>
+        </w:rPr>
+      </w:pPr>
+    </w:p>
+    <w:p>
+      <w:pPr>
+        <w:outlineLvl w:val="0"/>
+        <w:rPr>
+          <w:b/>
+        </w:rPr>
+      </w:pPr>
+      <w:r>
+        <w:rPr>
+          <w:b/>
+        </w:rPr>
+        <w:t>Ryan Williams – 963420</w:t>
+      </w:r>
+    </w:p>
+    <w:p>
+      <w:r>
+        <w:t>As a design team member, I first started with work on laying out a CRC card for the resources class. After that I became the main editor, creator and collaborator on the group’s main UML class diagram, altering it regally in response to feedback from other group members as we moved through the design stages. In addition to this I completed the final edits of original CRC cards submitted by the other group members, this was to bring them in line with our final class design.</w:t>
+      </w:r>
+    </w:p>
+    <w:p/>
+    <w:p>
+      <w:r>
+        <w:t xml:space="preserve">As a group I feel that we have worked very cohesively, in that we kept many streams of communication open for any questions or queries.  This in combination with regular hour-long meetings </w:t>
+      </w:r>
+      <w:proofErr w:type="spellStart"/>
+      <w:r>
+        <w:t>aloud</w:t>
+      </w:r>
+      <w:proofErr w:type="spellEnd"/>
+      <w:r>
+        <w:t xml:space="preserve"> us to be able to delegate efficiently and effectively. This was complemented by our use of GitHub enabling all group members to access and edit </w:t>
+      </w:r>
+      <w:r>
+        <w:t>all</w:t>
+      </w:r>
+      <w:r>
+        <w:t xml:space="preserve"> the necessary documents. This meant that there was never any </w:t>
+      </w:r>
+      <w:r>
+        <w:t xml:space="preserve">disputes or major disagreements. Perhaps our groups only weakness could have been underestimation of certain tasks leading to tasks running over from previous weeks, this was a minor oversight which did not cause any real issue. </w:t>
+      </w:r>
+    </w:p>
+    <w:p>
+      <w:pPr>
+        <w:rPr>
+          <w:b/>
+        </w:rPr>
+      </w:pPr>
+    </w:p>
+    <w:p>
+      <w:pPr>
+        <w:rPr>
+          <w:b/>
+        </w:rPr>
+      </w:pPr>
+    </w:p>
+    <w:p>
+      <w:pPr>
+        <w:outlineLvl w:val="0"/>
+        <w:rPr>
+          <w:b/>
+        </w:rPr>
+      </w:pPr>
+      <w:r>
+        <w:rPr>
+          <w:b/>
+        </w:rPr>
+        <w:t>Christian Onishile – 965506</w:t>
+      </w:r>
+    </w:p>
+    <w:p>
+      <w:r>
+        <w:t xml:space="preserve">As a design team member, I was tasked with working on CRC cards, UML class diagram, and the hierarchy descriptions.  I was personally responsible for the CRCs and UML fragments of the AccountBaseUser, User, and Librarian classes.  All three of my major contributions to the final design </w:t>
+      </w:r>
+      <w:proofErr w:type="gramStart"/>
+      <w:r>
+        <w:t>were</w:t>
+      </w:r>
+      <w:proofErr w:type="gramEnd"/>
+      <w:r>
+        <w:t xml:space="preserve"> initially composed using word.  During every meeting our team was able to work cohesively and effectively at assigning roles, tasks, and future meetings.  In the first meeting we were all able to get on the same page with our primary and secondary methods of communication.  Primarily the team would use a discord chat to communicate and share files, however, we have occasionally used a Facebook group in the past.  We also used </w:t>
+      </w:r>
+      <w:r>
+        <w:t>GitHub</w:t>
+      </w:r>
+      <w:r>
+        <w:t xml:space="preserve"> to share the most current versions of all our tasks.  Throughout the completion of the design document, everyone would look over each other’s work while cross referencing both the lecture slides and the design specifications.  I was able to help amend my teammate’s work and one of my teammates even pointed out something I should’ve added to my CRCs.</w:t>
+      </w:r>
+    </w:p>
+    <w:p>
+      <w:pPr>
+        <w:rPr>
+          <w:b/>
+        </w:rPr>
+      </w:pPr>
+    </w:p>
+    <w:p>
+      <w:pPr>
+        <w:outlineLvl w:val="0"/>
+        <w:rPr>
+          <w:b/>
+        </w:rPr>
+      </w:pPr>
+      <w:proofErr w:type="spellStart"/>
+      <w:r>
+        <w:rPr>
+          <w:b/>
+        </w:rPr>
+        <w:t>Crisiti</w:t>
+      </w:r>
+      <w:r>
+        <w:rPr>
+          <w:b/>
+        </w:rPr>
+        <w:t>an</w:t>
+      </w:r>
+      <w:proofErr w:type="spellEnd"/>
+      <w:r>
+        <w:rPr>
+          <w:b/>
+        </w:rPr>
         <w:t xml:space="preserve"> Neacsu – 964379</w:t>
       </w:r>
     </w:p>
     <w:p>
       <w:r>
-        <w:t>As a design team member, I contributed on multiple tasks on the assignment as well as having done my own work. Firstly, I have done the CRC card and UML version for the Laptop class. After that I have got the task to do the operations descriptions. At first it looked pretty easy because we decided to implement the more complicating methods directly in the interfaces and have in our classes mainly: edit methods, getters and setters. Then when we decided to implement the databases I had to change my descriptions and replace them with the methods that will work from Copies class on the Requests database. Moreover, due to realisation that we have some minor problems regarding the overall design of our document I suggested multiple changes that were well received by my teammates and lead to myself do association relationships on the UML diagram and propose a change in the collaborations descriptions and UML layout. Also, I have added a short paragraph about how we will implement the statistics in the second phase of the assignment.</w:t>
+        <w:t xml:space="preserve">As a design team member, I contributed on multiple tasks on the assignment as well as having done my own work. Firstly, I have done the CRC card and UML version for the Laptop class. After that I have got the task to do the operations descriptions. At first it looked </w:t>
+      </w:r>
+      <w:proofErr w:type="gramStart"/>
+      <w:r>
+        <w:t>pretty easy</w:t>
+      </w:r>
+      <w:proofErr w:type="gramEnd"/>
+      <w:r>
+        <w:t xml:space="preserve"> because we decided to implement the more complicating methods directly in the interfaces and have in our classes mainly: edit methods, getters and setters. Then when we decided to implement the </w:t>
+      </w:r>
+      <w:proofErr w:type="gramStart"/>
+      <w:r>
+        <w:t>databases</w:t>
+      </w:r>
+      <w:proofErr w:type="gramEnd"/>
+      <w:r>
+        <w:t xml:space="preserve"> I had to change my descriptions and replace them with the methods that will work from Copies class on the Requests database. Moreover, due to realisation that we have some minor problems regarding the overall design of our document I suggested multiple changes that were well received by my teammates and lead to myself do association relationships on the UML diagram and propose a change in the </w:t>
+      </w:r>
+      <w:proofErr w:type="gramStart"/>
+      <w:r>
+        <w:t>collaborations</w:t>
+      </w:r>
+      <w:proofErr w:type="gramEnd"/>
+      <w:r>
+        <w:t xml:space="preserve"> descriptions and UML layout. Also, I have added a short paragraph about how we will implement the statistics in the second phase of the assignment.</w:t>
       </w:r>
     </w:p>
     <w:p/>
@@ -213,7 +279,15 @@
     <w:p/>
     <w:p>
       <w:r>
-        <w:t>As a group the only issues we encountered is that we underestimated how long certain tasks would take. So, some tasks overrun from one week to the next. However, by the end everyone had completed their tasks in time for final submission. We definitely succeed in working politely, and as a team. Everyone had their own tasks and we avoid any dispute, with each team member being to play to their strengths.</w:t>
+        <w:t xml:space="preserve">As a group the only issues we encountered is that we underestimated how long certain tasks would take. So, some tasks overrun from one week to the next. However, by the end everyone had completed their tasks in time for final submission. We </w:t>
+      </w:r>
+      <w:proofErr w:type="gramStart"/>
+      <w:r>
+        <w:t>definitely succeed</w:t>
+      </w:r>
+      <w:proofErr w:type="gramEnd"/>
+      <w:r>
+        <w:t xml:space="preserve"> in working politely, and as a team. Everyone had their own tasks and we avoid any dispute, with each team member being to play to their strengths.</w:t>
       </w:r>
     </w:p>
     <w:p/>
@@ -239,7 +313,15 @@
         </w:rPr>
       </w:pPr>
       <w:r>
-        <w:t>As the team leader my role involved helping the group to finalise decisions and work alongside the secretary to organise the team. I created the initial UML design with the basic classes which was later taken over by Ryan and modified to what it is now. I then started working out the database design and the logic behind how to handle requests, collections and returns. This ended up being quite a large task and took more time than I initially expected. I was also responsible for designing the Copies class and the CopyRequests table.</w:t>
+        <w:t xml:space="preserve">As the team leader my role involved helping the group to finalise decisions and work alongside the secretary to organise the team. I created the initial UML design with the basic classes which was later taken over by Ryan and modified to what it is now. I then started working out the database design and the logic behind how to handle requests, collections and returns. This ended up being quite a large task and took more time than I initially expected. I was also responsible for designing the Copies class and the </w:t>
+      </w:r>
+      <w:proofErr w:type="spellStart"/>
+      <w:r>
+        <w:t>CopyRequests</w:t>
+      </w:r>
+      <w:proofErr w:type="spellEnd"/>
+      <w:r>
+        <w:t xml:space="preserve"> table.</w:t>
       </w:r>
     </w:p>
     <w:p/>

</xml_diff>